<commit_message>
GSIP Proposal - Updating name
"Sad Pumpkin Games Turn-Based Game Engine" is now called "Pumpkin Seed Framework"
</commit_message>
<xml_diff>
--- a/GSIP/GSIP_Proposal.docx
+++ b/GSIP/GSIP_Proposal.docx
@@ -16,41 +16,15 @@
     </w:p>
     <w:p>
       <w:pPr>
-        <w:pStyle w:val="Normal"/>
-        <w:spacing w:line="480" w:lineRule="auto"/>
-      </w:pPr>
-    </w:p>
-    <w:p>
-      <w:pPr>
         <w:pStyle w:val="Title"/>
-        <w:spacing w:line="480" w:lineRule="auto"/>
+        <w:bidi w:val="0"/>
+        <w:spacing w:before="0" w:beforeAutospacing="off" w:after="0" w:afterAutospacing="off" w:line="480" w:lineRule="auto"/>
+        <w:ind w:left="0" w:right="0"/>
         <w:jc w:val="center"/>
       </w:pPr>
-    </w:p>
-    <w:p>
-      <w:pPr>
-        <w:pStyle w:val="Title"/>
-        <w:spacing w:line="480" w:lineRule="auto"/>
-        <w:jc w:val="center"/>
-      </w:pPr>
-      <w:r>
-        <w:rPr/>
-        <w:t xml:space="preserve">Sad Pumpkin </w:t>
-      </w:r>
-      <w:r>
-        <w:rPr/>
-        <w:t>Games</w:t>
-      </w:r>
-    </w:p>
-    <w:p>
-      <w:pPr>
-        <w:pStyle w:val="Title"/>
-        <w:spacing w:line="480" w:lineRule="auto"/>
-        <w:jc w:val="center"/>
-      </w:pPr>
-      <w:r>
-        <w:rPr/>
-        <w:t>Turn-Based Game Engine</w:t>
+      <w:r>
+        <w:rPr/>
+        <w:t>Pumpkin Seed Framework</w:t>
       </w:r>
     </w:p>
     <w:p>
@@ -60,18 +34,8 @@
         <w:jc w:val="center"/>
       </w:pPr>
       <w:r>
-        <w:br/>
-      </w:r>
-    </w:p>
-    <w:p>
-      <w:pPr>
-        <w:pStyle w:val="Normal"/>
-        <w:spacing w:line="480" w:lineRule="auto"/>
-        <w:jc w:val="center"/>
-      </w:pPr>
-      <w:r>
         <w:drawing>
-          <wp:inline wp14:editId="3D15420E" wp14:anchorId="464193F1">
+          <wp:inline wp14:editId="49A4F3F6" wp14:anchorId="464193F1">
             <wp:extent cx="2092742" cy="2164906"/>
             <wp:effectExtent l="0" t="0" r="0" b="0"/>
             <wp:docPr id="936097487" name="" title=""/>
@@ -86,7 +50,7 @@
                     <pic:cNvPicPr/>
                   </pic:nvPicPr>
                   <pic:blipFill>
-                    <a:blip r:embed="Rd740c2ee683744b8">
+                    <a:blip r:embed="Radadf70bebeb4825">
                       <a:extLst xmlns:a="http://schemas.openxmlformats.org/drawingml/2006/main">
                         <a:ext xmlns:a="http://schemas.openxmlformats.org/drawingml/2006/main" uri="{28A0092B-C50C-407E-A947-70E740481C1C}">
                           <a14:useLocalDpi xmlns:a14="http://schemas.microsoft.com/office/drawing/2010/main" val="0"/>
@@ -217,14 +181,21 @@
       </w:pPr>
       <w:r>
         <w:rPr/>
-        <w:t xml:space="preserve">The </w:t>
-      </w:r>
-      <w:r>
-        <w:rPr>
-          <w:i w:val="1"/>
-          <w:iCs w:val="1"/>
-        </w:rPr>
-        <w:t>Sad Pumpkin Games Turn-Based Game Engine</w:t>
+        <w:t>The</w:t>
+      </w:r>
+      <w:r>
+        <w:rPr>
+          <w:i w:val="1"/>
+          <w:iCs w:val="1"/>
+        </w:rPr>
+        <w:t xml:space="preserve"> </w:t>
+      </w:r>
+      <w:r>
+        <w:rPr>
+          <w:i w:val="1"/>
+          <w:iCs w:val="1"/>
+        </w:rPr>
+        <w:t>Pumpkin Seed Framework</w:t>
       </w:r>
       <w:r>
         <w:rPr>
@@ -280,7 +251,7 @@
           <w:i w:val="1"/>
           <w:iCs w:val="1"/>
         </w:rPr>
-        <w:t>SPG Turn-Based Game Engine</w:t>
+        <w:t>Pumpkin Seed Framework</w:t>
       </w:r>
       <w:r>
         <w:rPr>
@@ -329,10 +300,31 @@
       </w:r>
       <w:r>
         <w:rPr>
-          <w:i w:val="1"/>
-          <w:iCs w:val="1"/>
-        </w:rPr>
-        <w:t xml:space="preserve">Sad Pumpkin Games Turn-Based Game Engine </w:t>
+          <w:i w:val="0"/>
+          <w:iCs w:val="0"/>
+        </w:rPr>
+        <w:t>Sad Pumpkin Games</w:t>
+      </w:r>
+      <w:r>
+        <w:rPr>
+          <w:i w:val="1"/>
+          <w:iCs w:val="1"/>
+        </w:rPr>
+        <w:t xml:space="preserve"> </w:t>
+      </w:r>
+      <w:r>
+        <w:rPr>
+          <w:i w:val="1"/>
+          <w:iCs w:val="1"/>
+        </w:rPr>
+        <w:t>Pumpkin Seed Framework</w:t>
+      </w:r>
+      <w:r>
+        <w:rPr>
+          <w:i w:val="1"/>
+          <w:iCs w:val="1"/>
+        </w:rPr>
+        <w:t xml:space="preserve"> </w:t>
       </w:r>
       <w:r>
         <w:rPr>
@@ -346,7 +338,14 @@
           <w:i w:val="0"/>
           <w:iCs w:val="0"/>
         </w:rPr>
-        <w:t>engine has no inherent biases towards specific genres or platforms</w:t>
+        <w:t xml:space="preserve">famework </w:t>
+      </w:r>
+      <w:r>
+        <w:rPr>
+          <w:i w:val="0"/>
+          <w:iCs w:val="0"/>
+        </w:rPr>
+        <w:t>has no inherent biases towards specific genres or platforms</w:t>
       </w:r>
       <w:r>
         <w:rPr>
@@ -469,7 +468,7 @@
           <w:i w:val="1"/>
           <w:iCs w:val="1"/>
         </w:rPr>
-        <w:t>SPG Turn-Based Game Engine</w:t>
+        <w:t>Pumpkin Seed Framework</w:t>
       </w:r>
       <w:r>
         <w:rPr/>
@@ -649,7 +648,7 @@
           <w:szCs w:val="22"/>
           <w:lang w:val="en-US"/>
         </w:rPr>
-        <w:t>SPG Turn-Based Game Engine</w:t>
+        <w:t>Pumpkin Seed Framework</w:t>
       </w:r>
       <w:r>
         <w:rPr>
@@ -721,7 +720,19 @@
           <w:szCs w:val="22"/>
           <w:lang w:val="en-US"/>
         </w:rPr>
-        <w:t xml:space="preserve">SPG Turn-Based Game Engine </w:t>
+        <w:t>Pumpkin Seed Framework</w:t>
+      </w:r>
+      <w:r>
+        <w:rPr>
+          <w:rFonts w:ascii="Calibri" w:hAnsi="Calibri" w:eastAsia="Calibri" w:cs="Calibri"/>
+          <w:i w:val="1"/>
+          <w:iCs w:val="1"/>
+          <w:noProof w:val="0"/>
+          <w:sz w:val="22"/>
+          <w:szCs w:val="22"/>
+          <w:lang w:val="en-US"/>
+        </w:rPr>
+        <w:t xml:space="preserve"> </w:t>
       </w:r>
       <w:r>
         <w:rPr>
@@ -931,7 +942,19 @@
           <w:szCs w:val="22"/>
           <w:lang w:val="en-US"/>
         </w:rPr>
-        <w:t xml:space="preserve">SPG Turn-Based Game Engine </w:t>
+        <w:t>Pumpkin Seed Framework</w:t>
+      </w:r>
+      <w:r>
+        <w:rPr>
+          <w:rFonts w:ascii="Calibri" w:hAnsi="Calibri" w:eastAsia="Calibri" w:cs="Calibri"/>
+          <w:i w:val="1"/>
+          <w:iCs w:val="1"/>
+          <w:noProof w:val="0"/>
+          <w:sz w:val="22"/>
+          <w:szCs w:val="22"/>
+          <w:lang w:val="en-US"/>
+        </w:rPr>
+        <w:t xml:space="preserve"> </w:t>
       </w:r>
       <w:r>
         <w:rPr>
@@ -991,7 +1014,19 @@
           <w:szCs w:val="22"/>
           <w:lang w:val="en-US"/>
         </w:rPr>
-        <w:t xml:space="preserve">SPG Turn-Based Game Engine </w:t>
+        <w:t>Pumpkin Seed Framework</w:t>
+      </w:r>
+      <w:r>
+        <w:rPr>
+          <w:rFonts w:ascii="Calibri" w:hAnsi="Calibri" w:eastAsia="Calibri" w:cs="Calibri"/>
+          <w:i w:val="1"/>
+          <w:iCs w:val="1"/>
+          <w:noProof w:val="0"/>
+          <w:sz w:val="22"/>
+          <w:szCs w:val="22"/>
+          <w:lang w:val="en-US"/>
+        </w:rPr>
+        <w:t xml:space="preserve"> </w:t>
       </w:r>
       <w:r>
         <w:rPr>
@@ -1041,7 +1076,14 @@
           <w:i w:val="1"/>
           <w:iCs w:val="1"/>
         </w:rPr>
-        <w:t xml:space="preserve">Sad Pumpkin Games Turn-Based Game Engine </w:t>
+        <w:t>Pumpkin Seed Framework</w:t>
+      </w:r>
+      <w:r>
+        <w:rPr>
+          <w:i w:val="1"/>
+          <w:iCs w:val="1"/>
+        </w:rPr>
+        <w:t xml:space="preserve"> </w:t>
       </w:r>
       <w:r>
         <w:rPr>
@@ -1055,14 +1097,56 @@
           <w:i w:val="0"/>
           <w:iCs w:val="0"/>
         </w:rPr>
-        <w:t>game designs. Due to the inherent abstraction of the engine, it can be adopted to a vast array of design-specific implementations without having to reinvent the wheel</w:t>
-      </w:r>
-      <w:r>
-        <w:rPr>
-          <w:i w:val="0"/>
-          <w:iCs w:val="0"/>
-        </w:rPr>
-        <w:t xml:space="preserve"> or work against the engine, unlike when using products that are design-constrictive. The engine will be freely available as a DLL for anyone who wishes to use it as a foundation to develop their own</w:t>
+        <w:t xml:space="preserve">game designs. Due to the inherent abstraction of the </w:t>
+      </w:r>
+      <w:r>
+        <w:rPr>
+          <w:i w:val="0"/>
+          <w:iCs w:val="0"/>
+        </w:rPr>
+        <w:t>framework</w:t>
+      </w:r>
+      <w:r>
+        <w:rPr>
+          <w:i w:val="0"/>
+          <w:iCs w:val="0"/>
+        </w:rPr>
+        <w:t>, it can be adopted to a vast array of design-specific implementations without having to reinvent the wheel</w:t>
+      </w:r>
+      <w:r>
+        <w:rPr>
+          <w:i w:val="0"/>
+          <w:iCs w:val="0"/>
+        </w:rPr>
+        <w:t xml:space="preserve"> or work against the </w:t>
+      </w:r>
+      <w:r>
+        <w:rPr>
+          <w:i w:val="0"/>
+          <w:iCs w:val="0"/>
+        </w:rPr>
+        <w:t>framework</w:t>
+      </w:r>
+      <w:r>
+        <w:rPr>
+          <w:i w:val="0"/>
+          <w:iCs w:val="0"/>
+        </w:rPr>
+        <w:t xml:space="preserve">, unlike when using products that are design-constrictive. The </w:t>
+      </w:r>
+      <w:r>
+        <w:rPr>
+          <w:i w:val="0"/>
+          <w:iCs w:val="0"/>
+        </w:rPr>
+        <w:t>framework</w:t>
+      </w:r>
+      <w:r>
+        <w:rPr>
+          <w:i w:val="0"/>
+          <w:iCs w:val="0"/>
+        </w:rPr>
+        <w:t xml:space="preserve"> will be freely available as a DLL for anyone who wishes to use it as a foundation to develop their own</w:t>
       </w:r>
       <w:r>
         <w:rPr>
@@ -1090,7 +1174,21 @@
           <w:i w:val="0"/>
           <w:iCs w:val="0"/>
         </w:rPr>
-        <w:t xml:space="preserve"> each time. Releasing the engine as a DLL built on .NET makes it easily usable by those making games in any .NET-based framework (</w:t>
+        <w:t xml:space="preserve"> each time. Releasing the </w:t>
+      </w:r>
+      <w:r>
+        <w:rPr>
+          <w:i w:val="0"/>
+          <w:iCs w:val="0"/>
+        </w:rPr>
+        <w:t>framework</w:t>
+      </w:r>
+      <w:r>
+        <w:rPr>
+          <w:i w:val="0"/>
+          <w:iCs w:val="0"/>
+        </w:rPr>
+        <w:t xml:space="preserve"> as a DLL built on .NET makes it easily usable by those making games in any .NET-based framework (</w:t>
       </w:r>
       <w:r>
         <w:rPr>
@@ -1170,7 +1268,14 @@
           <w:i w:val="1"/>
           <w:iCs w:val="1"/>
         </w:rPr>
-        <w:t xml:space="preserve">Sad Pumpkin Games Turn-Based Game Engine </w:t>
+        <w:t>Pumpkin Seed Framework</w:t>
+      </w:r>
+      <w:r>
+        <w:rPr>
+          <w:i w:val="1"/>
+          <w:iCs w:val="1"/>
+        </w:rPr>
+        <w:t xml:space="preserve"> </w:t>
       </w:r>
       <w:r>
         <w:rPr>
@@ -1212,7 +1317,21 @@
           <w:i w:val="0"/>
           <w:iCs w:val="0"/>
         </w:rPr>
-        <w:t>l for an abstracted engine, as the resulting DLLs can be used as-is within other .NET products (Unity, ASP.NET, WPF, etc.), via simple tools within other VM languages (Java, etc.), or via</w:t>
+        <w:t xml:space="preserve">l for an abstracted </w:t>
+      </w:r>
+      <w:r>
+        <w:rPr>
+          <w:i w:val="0"/>
+          <w:iCs w:val="0"/>
+        </w:rPr>
+        <w:t>framework</w:t>
+      </w:r>
+      <w:r>
+        <w:rPr>
+          <w:i w:val="0"/>
+          <w:iCs w:val="0"/>
+        </w:rPr>
+        <w:t>, as the resulting DLLs can be used as-is within other .NET products (Unity, ASP.NET, WPF, etc.), via simple tools within other VM languages (Java, etc.), or via</w:t>
       </w:r>
       <w:r>
         <w:rPr>
@@ -1247,7 +1366,21 @@
           <w:i w:val="0"/>
           <w:iCs w:val="0"/>
         </w:rPr>
-        <w:t xml:space="preserve">. .NET Core’s ubiquitous adoption also ensures that in almost all cases users of the engine will not need any extra </w:t>
+        <w:t xml:space="preserve">. .NET Core’s ubiquitous adoption also ensures that in almost all cases users of the </w:t>
+      </w:r>
+      <w:r>
+        <w:rPr>
+          <w:i w:val="0"/>
+          <w:iCs w:val="0"/>
+        </w:rPr>
+        <w:t>framework</w:t>
+      </w:r>
+      <w:r>
+        <w:rPr>
+          <w:i w:val="0"/>
+          <w:iCs w:val="0"/>
+        </w:rPr>
+        <w:t xml:space="preserve"> will not need any extra </w:t>
       </w:r>
       <w:r>
         <w:rPr>
@@ -1272,14 +1405,49 @@
           <w:i w:val="0"/>
           <w:iCs w:val="0"/>
         </w:rPr>
-        <w:t xml:space="preserve">The code for the engine itself is designed in such a way that it makes use of many common software engineering patterns, especially those used within the games industry. This further helps with </w:t>
-      </w:r>
-      <w:r>
-        <w:rPr>
-          <w:i w:val="0"/>
-          <w:iCs w:val="0"/>
-        </w:rPr>
-        <w:t>the startup time when beginning to use the engine</w:t>
+        <w:t xml:space="preserve">The code for the </w:t>
+      </w:r>
+      <w:r>
+        <w:rPr>
+          <w:i w:val="0"/>
+          <w:iCs w:val="0"/>
+        </w:rPr>
+        <w:t>framework</w:t>
+      </w:r>
+      <w:r>
+        <w:rPr>
+          <w:i w:val="0"/>
+          <w:iCs w:val="0"/>
+        </w:rPr>
+        <w:t xml:space="preserve"> itself is designed in such a way that it makes use of many common software </w:t>
+      </w:r>
+      <w:r>
+        <w:rPr>
+          <w:i w:val="0"/>
+          <w:iCs w:val="0"/>
+        </w:rPr>
+        <w:t>engine</w:t>
+      </w:r>
+      <w:r>
+        <w:rPr>
+          <w:i w:val="0"/>
+          <w:iCs w:val="0"/>
+        </w:rPr>
+        <w:t xml:space="preserve">ering patterns, especially those used within the games industry. This further helps with </w:t>
+      </w:r>
+      <w:r>
+        <w:rPr>
+          <w:i w:val="0"/>
+          <w:iCs w:val="0"/>
+        </w:rPr>
+        <w:t xml:space="preserve">the startup time when beginning to use the </w:t>
+      </w:r>
+      <w:r>
+        <w:rPr>
+          <w:i w:val="0"/>
+          <w:iCs w:val="0"/>
+        </w:rPr>
+        <w:t>framework</w:t>
       </w:r>
       <w:r>
         <w:rPr>
@@ -1293,7 +1461,21 @@
           <w:i w:val="0"/>
           <w:iCs w:val="0"/>
         </w:rPr>
-        <w:t>. One such pattern is the Façade Pattern, which is heavily used internally within the engine and guarantees that regardless of design-level implementation decisions by users</w:t>
+        <w:t xml:space="preserve">. One such pattern is the Façade Pattern, which is heavily used internally within the </w:t>
+      </w:r>
+      <w:r>
+        <w:rPr>
+          <w:i w:val="0"/>
+          <w:iCs w:val="0"/>
+        </w:rPr>
+        <w:t>framework</w:t>
+      </w:r>
+      <w:r>
+        <w:rPr>
+          <w:i w:val="0"/>
+          <w:iCs w:val="0"/>
+        </w:rPr>
+        <w:t xml:space="preserve"> and guarantees that regardless of design-level implementation decisions by users</w:t>
       </w:r>
       <w:r>
         <w:rPr>
@@ -1307,7 +1489,21 @@
           <w:i w:val="0"/>
           <w:iCs w:val="0"/>
         </w:rPr>
-        <w:t>the engine will operate</w:t>
+        <w:t xml:space="preserve">the </w:t>
+      </w:r>
+      <w:r>
+        <w:rPr>
+          <w:i w:val="0"/>
+          <w:iCs w:val="0"/>
+        </w:rPr>
+        <w:t>framework</w:t>
+      </w:r>
+      <w:r>
+        <w:rPr>
+          <w:i w:val="0"/>
+          <w:iCs w:val="0"/>
+        </w:rPr>
+        <w:t xml:space="preserve"> will operate</w:t>
       </w:r>
       <w:r>
         <w:rPr>
@@ -1362,7 +1558,7 @@
           <w:i w:val="1"/>
           <w:iCs w:val="1"/>
         </w:rPr>
-        <w:t>Sad Pumpkin Games Turn-Based Game Engine</w:t>
+        <w:t>Pumpkin Seed Framework</w:t>
       </w:r>
       <w:r>
         <w:rPr/>
@@ -1374,7 +1570,15 @@
       </w:r>
       <w:r>
         <w:rPr/>
-        <w:t xml:space="preserve">87. Originally, the engine was </w:t>
+        <w:t xml:space="preserve">87. Originally, the </w:t>
+      </w:r>
+      <w:r>
+        <w:rPr/>
+        <w:t>framework</w:t>
+      </w:r>
+      <w:r>
+        <w:rPr/>
+        <w:t xml:space="preserve"> was </w:t>
       </w:r>
       <w:r>
         <w:rPr/>
@@ -1398,15 +1602,39 @@
       </w:r>
       <w:r>
         <w:rPr/>
-        <w:t>504 I began to contemplate the wide application of a fully abstracted turn-based engine for use in games acros</w:t>
-      </w:r>
-      <w:r>
-        <w:rPr/>
-        <w:t>s genres. After selecting the idea of an abstract turn-based engine as my GSIP in the beginning of 2021 development began</w:t>
-      </w:r>
-      <w:r>
-        <w:rPr/>
-        <w:t xml:space="preserve">, albeit very slowly. The original plan began as the development of the engine plus </w:t>
+        <w:t xml:space="preserve">504 I began to contemplate the wide application of a fully abstracted turn-based </w:t>
+      </w:r>
+      <w:r>
+        <w:rPr/>
+        <w:t>framework</w:t>
+      </w:r>
+      <w:r>
+        <w:rPr/>
+        <w:t xml:space="preserve"> for use in games acros</w:t>
+      </w:r>
+      <w:r>
+        <w:rPr/>
+        <w:t xml:space="preserve">s genres. After selecting the idea of an abstract turn-based </w:t>
+      </w:r>
+      <w:r>
+        <w:rPr/>
+        <w:t>framework</w:t>
+      </w:r>
+      <w:r>
+        <w:rPr/>
+        <w:t xml:space="preserve"> as my GSIP in the beginning of 2021 development began</w:t>
+      </w:r>
+      <w:r>
+        <w:rPr/>
+        <w:t xml:space="preserve">, albeit very slowly. The original plan began as the development of the </w:t>
+      </w:r>
+      <w:r>
+        <w:rPr/>
+        <w:t>framework</w:t>
+      </w:r>
+      <w:r>
+        <w:rPr/>
+        <w:t xml:space="preserve"> plus </w:t>
       </w:r>
       <w:r>
         <w:rPr/>
@@ -1456,7 +1684,14 @@
           <w:i w:val="1"/>
           <w:iCs w:val="1"/>
         </w:rPr>
-        <w:t xml:space="preserve">Sad Pumpkin Games Turn-Based Game Engine </w:t>
+        <w:t>Pumpkin Seed Framework</w:t>
+      </w:r>
+      <w:r>
+        <w:rPr>
+          <w:i w:val="1"/>
+          <w:iCs w:val="1"/>
+        </w:rPr>
+        <w:t xml:space="preserve"> </w:t>
       </w:r>
       <w:r>
         <w:rPr>
@@ -1479,7 +1714,7 @@
         </w:rPr>
         <w:t xml:space="preserve">. The game can be played online at </w:t>
       </w:r>
-      <w:hyperlink r:id="R142b19a7b71541cd">
+      <w:hyperlink r:id="R7f920b863ee2492e">
         <w:r>
           <w:rPr>
             <w:rStyle w:val="Hyperlink"/>
@@ -1494,7 +1729,21 @@
           <w:i w:val="0"/>
           <w:iCs w:val="0"/>
         </w:rPr>
-        <w:t xml:space="preserve"> and uses the prototype turn-based engine to run all the core combat logic within the game. Since this prototype</w:t>
+        <w:t xml:space="preserve"> and uses the prototype turn-based </w:t>
+      </w:r>
+      <w:r>
+        <w:rPr>
+          <w:i w:val="0"/>
+          <w:iCs w:val="0"/>
+        </w:rPr>
+        <w:t>framework</w:t>
+      </w:r>
+      <w:r>
+        <w:rPr>
+          <w:i w:val="0"/>
+          <w:iCs w:val="0"/>
+        </w:rPr>
+        <w:t xml:space="preserve"> to run all the core combat logic within the game. Since this prototype</w:t>
       </w:r>
       <w:r>
         <w:rPr>
@@ -1515,7 +1764,14 @@
           <w:i w:val="0"/>
           <w:iCs w:val="0"/>
         </w:rPr>
-        <w:t>engine has received at least a dozen major overhauls to further abstract its functionality and facilitate more customizable uses.</w:t>
+        <w:t>framework</w:t>
+      </w:r>
+      <w:r>
+        <w:rPr>
+          <w:i w:val="0"/>
+          <w:iCs w:val="0"/>
+        </w:rPr>
+        <w:t xml:space="preserve"> has received at least a dozen major overhauls to further abstract its functionality and facilitate more customizable uses.</w:t>
       </w:r>
     </w:p>
     <w:p>
@@ -2871,12 +3127,13 @@
           <w:pPr>
             <w:pStyle w:val="Header"/>
             <w:bidi w:val="0"/>
-            <w:ind w:left="-115"/>
+            <w:spacing w:before="0" w:beforeAutospacing="off" w:after="0" w:afterAutospacing="off" w:line="240" w:lineRule="auto"/>
+            <w:ind w:left="-115" w:right="0"/>
             <w:jc w:val="left"/>
           </w:pPr>
           <w:r>
             <w:rPr/>
-            <w:t>SPG TURN-BASED ENGINE</w:t>
+            <w:t>PUMPKIN SEED FRAMEWORK</w:t>
           </w:r>
         </w:p>
       </w:tc>

</xml_diff>